<commit_message>
hu add use case desc
</commit_message>
<xml_diff>
--- a/HU AUI fiets use case description.docx
+++ b/HU AUI fiets use case description.docx
@@ -1,64 +1,63 @@
 
 <file path=word/document.xml><?xml version="1.0" encoding="utf-8"?>
-<w:document xmlns:wpc="http://schemas.microsoft.com/office/word/2010/wordprocessingCanvas" xmlns:cx="http://schemas.microsoft.com/office/drawing/2014/chartex" xmlns:cx1="http://schemas.microsoft.com/office/drawing/2015/9/8/chartex" xmlns:cx2="http://schemas.microsoft.com/office/drawing/2015/10/21/chartex" xmlns:cx3="http://schemas.microsoft.com/office/drawing/2016/5/9/chartex" xmlns:cx4="http://schemas.microsoft.com/office/drawing/2016/5/10/chartex" xmlns:cx5="http://schemas.microsoft.com/office/drawing/2016/5/11/chartex" xmlns:cx6="http://schemas.microsoft.com/office/drawing/2016/5/12/chartex" xmlns:cx7="http://schemas.microsoft.com/office/drawing/2016/5/13/chartex" xmlns:cx8="http://schemas.microsoft.com/office/drawing/2016/5/14/chartex" xmlns:mc="http://schemas.openxmlformats.org/markup-compatibility/2006" xmlns:aink="http://schemas.microsoft.com/office/drawing/2016/ink" xmlns:am3d="http://schemas.microsoft.com/office/drawing/2017/model3d" xmlns:o="urn:schemas-microsoft-com:office:office" xmlns:r="http://schemas.openxmlformats.org/officeDocument/2006/relationships" xmlns:m="http://schemas.openxmlformats.org/officeDocument/2006/math" xmlns:v="urn:schemas-microsoft-com:vml" xmlns:wp14="http://schemas.microsoft.com/office/word/2010/wordprocessingDrawing" xmlns:wp="http://schemas.openxmlformats.org/drawingml/2006/wordprocessingDrawing" xmlns:w10="urn:schemas-microsoft-com:office:word" xmlns:w="http://schemas.openxmlformats.org/wordprocessingml/2006/main" xmlns:w14="http://schemas.microsoft.com/office/word/2010/wordml" xmlns:w15="http://schemas.microsoft.com/office/word/2012/wordml" xmlns:w16cid="http://schemas.microsoft.com/office/word/2016/wordml/cid" xmlns:w16se="http://schemas.microsoft.com/office/word/2015/wordml/symex" xmlns:wpg="http://schemas.microsoft.com/office/word/2010/wordprocessingGroup" xmlns:wpi="http://schemas.microsoft.com/office/word/2010/wordprocessingInk" xmlns:wne="http://schemas.microsoft.com/office/word/2006/wordml" xmlns:wps="http://schemas.microsoft.com/office/word/2010/wordprocessingShape" mc:Ignorable="w14 w15 w16se w16cid wp14">
+<w:document xmlns:o="urn:schemas-microsoft-com:office:office" xmlns:r="http://schemas.openxmlformats.org/officeDocument/2006/relationships" xmlns:v="urn:schemas-microsoft-com:vml" xmlns:w="http://schemas.openxmlformats.org/wordprocessingml/2006/main" xmlns:w10="urn:schemas-microsoft-com:office:word" xmlns:wp="http://schemas.openxmlformats.org/drawingml/2006/wordprocessingDrawing" xmlns:wps="http://schemas.microsoft.com/office/word/2010/wordprocessingShape" xmlns:wpg="http://schemas.microsoft.com/office/word/2010/wordprocessingGroup" xmlns:mc="http://schemas.openxmlformats.org/markup-compatibility/2006" xmlns:wp14="http://schemas.microsoft.com/office/word/2010/wordprocessingDrawing" xmlns:w14="http://schemas.microsoft.com/office/word/2010/wordml" mc:Ignorable="w14 wp14">
   <w:body>
     <w:tbl>
       <w:tblPr>
         <w:tblStyle w:val="TableGrid"/>
-        <w:tblW w:w="0" w:type="auto"/>
-        <w:tblLook w:val="04A0" w:firstRow="1" w:lastRow="0" w:firstColumn="1" w:lastColumn="0" w:noHBand="0" w:noVBand="1"/>
+        <w:tblW w:w="9016" w:type="dxa"/>
+        <w:jc w:val="left"/>
+        <w:tblInd w:w="0" w:type="dxa"/>
+        <w:tblCellMar>
+          <w:top w:w="0" w:type="dxa"/>
+          <w:left w:w="108" w:type="dxa"/>
+          <w:bottom w:w="0" w:type="dxa"/>
+          <w:right w:w="108" w:type="dxa"/>
+        </w:tblCellMar>
+        <w:tblLook w:noVBand="1" w:val="04a0" w:noHBand="0" w:lastColumn="0" w:firstColumn="1" w:lastRow="0" w:firstRow="1"/>
       </w:tblPr>
       <w:tblGrid>
         <w:gridCol w:w="2546"/>
-        <w:gridCol w:w="6470"/>
+        <w:gridCol w:w="6469"/>
       </w:tblGrid>
       <w:tr>
+        <w:trPr/>
         <w:tc>
           <w:tcPr>
-            <w:tcW w:w="0" w:type="auto"/>
+            <w:tcW w:w="2546" w:type="dxa"/>
+            <w:tcBorders/>
+            <w:shd w:fill="auto" w:val="clear"/>
           </w:tcPr>
           <w:p>
             <w:pPr>
-              <w:rPr>
-                <w:sz w:val="28"/>
-                <w:szCs w:val="28"/>
-                <w:lang w:val="nl-NL"/>
-              </w:rPr>
-            </w:pPr>
-            <w:proofErr w:type="spellStart"/>
-            <w:r>
-              <w:rPr>
-                <w:sz w:val="28"/>
-                <w:szCs w:val="28"/>
-                <w:lang w:val="nl-NL"/>
-              </w:rPr>
-              <w:t>Use</w:t>
-            </w:r>
-            <w:proofErr w:type="spellEnd"/>
-            <w:r>
-              <w:rPr>
-                <w:sz w:val="28"/>
-                <w:szCs w:val="28"/>
-                <w:lang w:val="nl-NL"/>
-              </w:rPr>
-              <w:t xml:space="preserve"> </w:t>
-            </w:r>
-            <w:r>
-              <w:rPr>
-                <w:sz w:val="28"/>
-                <w:szCs w:val="28"/>
-                <w:lang w:val="nl-NL"/>
-              </w:rPr>
-              <w:t>casenummer:</w:t>
+              <w:pStyle w:val="Normal"/>
+              <w:spacing w:lineRule="auto" w:line="240" w:before="0" w:after="0"/>
+              <w:rPr>
+                <w:sz w:val="28"/>
+                <w:szCs w:val="28"/>
+                <w:lang w:val="nl-NL"/>
+              </w:rPr>
+            </w:pPr>
+            <w:r>
+              <w:rPr>
+                <w:sz w:val="28"/>
+                <w:szCs w:val="28"/>
+                <w:lang w:val="nl-NL"/>
+              </w:rPr>
+              <w:t>Use casenummer:</w:t>
             </w:r>
           </w:p>
         </w:tc>
         <w:tc>
           <w:tcPr>
-            <w:tcW w:w="0" w:type="auto"/>
+            <w:tcW w:w="6469" w:type="dxa"/>
+            <w:tcBorders/>
+            <w:shd w:fill="auto" w:val="clear"/>
           </w:tcPr>
           <w:p>
             <w:pPr>
+              <w:pStyle w:val="Normal"/>
+              <w:spacing w:lineRule="auto" w:line="240" w:before="0" w:after="0"/>
               <w:rPr>
                 <w:sz w:val="28"/>
                 <w:szCs w:val="28"/>
@@ -77,68 +76,68 @@
         </w:tc>
       </w:tr>
       <w:tr>
+        <w:trPr/>
         <w:tc>
           <w:tcPr>
-            <w:tcW w:w="0" w:type="auto"/>
+            <w:tcW w:w="2546" w:type="dxa"/>
+            <w:tcBorders/>
+            <w:shd w:fill="auto" w:val="clear"/>
           </w:tcPr>
           <w:p>
             <w:pPr>
-              <w:rPr>
-                <w:sz w:val="28"/>
-                <w:szCs w:val="28"/>
-                <w:lang w:val="nl-NL"/>
-              </w:rPr>
-            </w:pPr>
-            <w:proofErr w:type="spellStart"/>
-            <w:r>
-              <w:rPr>
-                <w:sz w:val="28"/>
-                <w:szCs w:val="28"/>
-                <w:lang w:val="nl-NL"/>
-              </w:rPr>
-              <w:t>Use</w:t>
-            </w:r>
-            <w:proofErr w:type="spellEnd"/>
-            <w:r>
-              <w:rPr>
-                <w:sz w:val="28"/>
-                <w:szCs w:val="28"/>
-                <w:lang w:val="nl-NL"/>
-              </w:rPr>
-              <w:t xml:space="preserve"> case naam:</w:t>
+              <w:pStyle w:val="Normal"/>
+              <w:spacing w:lineRule="auto" w:line="240" w:before="0" w:after="0"/>
+              <w:rPr>
+                <w:sz w:val="28"/>
+                <w:szCs w:val="28"/>
+                <w:lang w:val="nl-NL"/>
+              </w:rPr>
+            </w:pPr>
+            <w:r>
+              <w:rPr>
+                <w:sz w:val="28"/>
+                <w:szCs w:val="28"/>
+                <w:lang w:val="nl-NL"/>
+              </w:rPr>
+              <w:t>Use case naam:</w:t>
             </w:r>
           </w:p>
         </w:tc>
         <w:tc>
           <w:tcPr>
-            <w:tcW w:w="0" w:type="auto"/>
+            <w:tcW w:w="6469" w:type="dxa"/>
+            <w:tcBorders/>
+            <w:shd w:fill="auto" w:val="clear"/>
           </w:tcPr>
           <w:p>
             <w:pPr>
-              <w:rPr>
-                <w:sz w:val="28"/>
-                <w:szCs w:val="28"/>
-                <w:lang w:val="nl-NL"/>
-              </w:rPr>
-            </w:pPr>
-            <w:r>
-              <w:rPr>
-                <w:sz w:val="28"/>
-                <w:szCs w:val="28"/>
-                <w:lang w:val="nl-NL"/>
-              </w:rPr>
-              <w:t>Fietsverhuur systeem</w:t>
+              <w:pStyle w:val="Normal"/>
+              <w:spacing w:lineRule="auto" w:line="240" w:before="0" w:after="0"/>
+              <w:rPr/>
+            </w:pPr>
+            <w:r>
+              <w:rPr>
+                <w:sz w:val="28"/>
+                <w:szCs w:val="28"/>
+                <w:lang w:val="nl-NL"/>
+              </w:rPr>
+              <w:t>Fiets kaart aanmaken</w:t>
             </w:r>
           </w:p>
         </w:tc>
       </w:tr>
       <w:tr>
+        <w:trPr/>
         <w:tc>
           <w:tcPr>
-            <w:tcW w:w="0" w:type="auto"/>
+            <w:tcW w:w="2546" w:type="dxa"/>
+            <w:tcBorders/>
+            <w:shd w:fill="auto" w:val="clear"/>
           </w:tcPr>
           <w:p>
             <w:pPr>
+              <w:pStyle w:val="Normal"/>
+              <w:spacing w:lineRule="auto" w:line="240" w:before="0" w:after="0"/>
               <w:rPr>
                 <w:sz w:val="28"/>
                 <w:szCs w:val="28"/>
@@ -157,10 +156,14 @@
         </w:tc>
         <w:tc>
           <w:tcPr>
-            <w:tcW w:w="0" w:type="auto"/>
+            <w:tcW w:w="6469" w:type="dxa"/>
+            <w:tcBorders/>
+            <w:shd w:fill="auto" w:val="clear"/>
           </w:tcPr>
           <w:p>
             <w:pPr>
+              <w:pStyle w:val="Normal"/>
+              <w:spacing w:lineRule="auto" w:line="240" w:before="0" w:after="0"/>
               <w:rPr>
                 <w:sz w:val="28"/>
                 <w:szCs w:val="28"/>
@@ -179,12 +182,17 @@
         </w:tc>
       </w:tr>
       <w:tr>
+        <w:trPr/>
         <w:tc>
           <w:tcPr>
-            <w:tcW w:w="0" w:type="auto"/>
+            <w:tcW w:w="2546" w:type="dxa"/>
+            <w:tcBorders/>
+            <w:shd w:fill="auto" w:val="clear"/>
           </w:tcPr>
           <w:p>
             <w:pPr>
+              <w:pStyle w:val="Normal"/>
+              <w:spacing w:lineRule="auto" w:line="240" w:before="0" w:after="0"/>
               <w:rPr>
                 <w:sz w:val="28"/>
                 <w:szCs w:val="28"/>
@@ -203,10 +211,14 @@
         </w:tc>
         <w:tc>
           <w:tcPr>
-            <w:tcW w:w="0" w:type="auto"/>
+            <w:tcW w:w="6469" w:type="dxa"/>
+            <w:tcBorders/>
+            <w:shd w:fill="auto" w:val="clear"/>
           </w:tcPr>
           <w:p>
             <w:pPr>
+              <w:pStyle w:val="Normal"/>
+              <w:spacing w:lineRule="auto" w:line="240" w:before="0" w:after="0"/>
               <w:rPr>
                 <w:sz w:val="28"/>
                 <w:szCs w:val="28"/>
@@ -225,12 +237,17 @@
         </w:tc>
       </w:tr>
       <w:tr>
+        <w:trPr/>
         <w:tc>
           <w:tcPr>
-            <w:tcW w:w="0" w:type="auto"/>
+            <w:tcW w:w="2546" w:type="dxa"/>
+            <w:tcBorders/>
+            <w:shd w:fill="auto" w:val="clear"/>
           </w:tcPr>
           <w:p>
             <w:pPr>
+              <w:pStyle w:val="Normal"/>
+              <w:spacing w:lineRule="auto" w:line="240" w:before="0" w:after="0"/>
               <w:rPr>
                 <w:sz w:val="28"/>
                 <w:szCs w:val="28"/>
@@ -249,10 +266,14 @@
         </w:tc>
         <w:tc>
           <w:tcPr>
-            <w:tcW w:w="0" w:type="auto"/>
+            <w:tcW w:w="6469" w:type="dxa"/>
+            <w:tcBorders/>
+            <w:shd w:fill="auto" w:val="clear"/>
           </w:tcPr>
           <w:p>
             <w:pPr>
+              <w:pStyle w:val="Normal"/>
+              <w:spacing w:lineRule="auto" w:line="240" w:before="0" w:after="0"/>
               <w:rPr>
                 <w:sz w:val="28"/>
                 <w:szCs w:val="28"/>
@@ -271,167 +292,172 @@
         </w:tc>
       </w:tr>
       <w:tr>
+        <w:trPr/>
         <w:tc>
           <w:tcPr>
-            <w:tcW w:w="0" w:type="auto"/>
+            <w:tcW w:w="2546" w:type="dxa"/>
+            <w:tcBorders/>
+            <w:shd w:fill="auto" w:val="clear"/>
           </w:tcPr>
           <w:p>
             <w:pPr>
-              <w:rPr>
-                <w:sz w:val="28"/>
-                <w:szCs w:val="28"/>
-                <w:lang w:val="nl-NL"/>
-              </w:rPr>
-            </w:pPr>
-            <w:proofErr w:type="spellStart"/>
-            <w:r>
-              <w:rPr>
-                <w:sz w:val="28"/>
-                <w:szCs w:val="28"/>
-                <w:lang w:val="nl-NL"/>
-              </w:rPr>
-              <w:t>Main</w:t>
-            </w:r>
-            <w:proofErr w:type="spellEnd"/>
-            <w:r>
-              <w:rPr>
-                <w:sz w:val="28"/>
-                <w:szCs w:val="28"/>
-                <w:lang w:val="nl-NL"/>
-              </w:rPr>
-              <w:t xml:space="preserve"> scenario</w:t>
+              <w:pStyle w:val="Normal"/>
+              <w:spacing w:lineRule="auto" w:line="240" w:before="0" w:after="0"/>
+              <w:rPr>
+                <w:sz w:val="28"/>
+                <w:szCs w:val="28"/>
+                <w:lang w:val="nl-NL"/>
+              </w:rPr>
+            </w:pPr>
+            <w:r>
+              <w:rPr>
+                <w:sz w:val="28"/>
+                <w:szCs w:val="28"/>
+                <w:lang w:val="nl-NL"/>
+              </w:rPr>
+              <w:t>Main scenario</w:t>
             </w:r>
           </w:p>
         </w:tc>
         <w:tc>
           <w:tcPr>
-            <w:tcW w:w="0" w:type="auto"/>
+            <w:tcW w:w="6469" w:type="dxa"/>
+            <w:tcBorders/>
+            <w:shd w:fill="auto" w:val="clear"/>
           </w:tcPr>
           <w:p>
             <w:pPr>
-              <w:rPr>
-                <w:sz w:val="28"/>
-                <w:szCs w:val="28"/>
-                <w:lang w:val="nl-NL"/>
-              </w:rPr>
-            </w:pPr>
-            <w:r>
-              <w:rPr>
-                <w:sz w:val="28"/>
-                <w:szCs w:val="28"/>
-                <w:lang w:val="nl-NL"/>
-              </w:rPr>
-              <w:t xml:space="preserve">1.1 </w:t>
-            </w:r>
-            <w:r>
-              <w:rPr>
-                <w:sz w:val="28"/>
-                <w:szCs w:val="28"/>
-                <w:lang w:val="nl-NL"/>
-              </w:rPr>
-              <w:t xml:space="preserve">De actor maakt een nieuwe fietskaart aan. </w:t>
-            </w:r>
-          </w:p>
-          <w:p>
-            <w:pPr>
-              <w:rPr>
-                <w:sz w:val="28"/>
-                <w:szCs w:val="28"/>
-                <w:lang w:val="nl-NL"/>
-              </w:rPr>
-            </w:pPr>
-            <w:r>
-              <w:rPr>
-                <w:sz w:val="28"/>
-                <w:szCs w:val="28"/>
-                <w:lang w:val="nl-NL"/>
-              </w:rPr>
-              <w:t xml:space="preserve">1.2 Het systeem vraagt om de datum, inkoopprijs en het toegekend fietsnummer. </w:t>
-            </w:r>
-          </w:p>
-          <w:p>
-            <w:pPr>
-              <w:rPr>
-                <w:sz w:val="28"/>
-                <w:szCs w:val="28"/>
-                <w:lang w:val="nl-NL"/>
-              </w:rPr>
-            </w:pPr>
-            <w:r>
-              <w:rPr>
-                <w:sz w:val="28"/>
-                <w:szCs w:val="28"/>
-                <w:lang w:val="nl-NL"/>
-              </w:rPr>
-              <w:t>1.3 De actor voert de gevraagde parameters in.</w:t>
-            </w:r>
-          </w:p>
-          <w:p>
-            <w:pPr>
-              <w:rPr>
-                <w:sz w:val="28"/>
-                <w:szCs w:val="28"/>
-                <w:lang w:val="nl-NL"/>
-              </w:rPr>
-            </w:pPr>
-            <w:r>
-              <w:rPr>
-                <w:sz w:val="28"/>
-                <w:szCs w:val="28"/>
-                <w:lang w:val="nl-NL"/>
-              </w:rPr>
-              <w:t>1.4 Het systeem slaat de gegevens op.</w:t>
+              <w:pStyle w:val="Normal"/>
+              <w:spacing w:lineRule="auto" w:line="240" w:before="0" w:after="0"/>
+              <w:rPr/>
+            </w:pPr>
+            <w:r>
+              <w:rPr>
+                <w:sz w:val="28"/>
+                <w:szCs w:val="28"/>
+                <w:lang w:val="nl-NL"/>
+              </w:rPr>
+              <w:t xml:space="preserve">1. </w:t>
+            </w:r>
+            <w:r>
+              <w:rPr>
+                <w:sz w:val="28"/>
+                <w:szCs w:val="28"/>
+                <w:lang w:val="nl-NL"/>
+              </w:rPr>
+              <w:t xml:space="preserve">Het systeem vraagt om de datum, inkoopprijs en het toegekend fietsnummer. </w:t>
+            </w:r>
+          </w:p>
+          <w:p>
+            <w:pPr>
+              <w:pStyle w:val="Normal"/>
+              <w:spacing w:lineRule="auto" w:line="240" w:before="0" w:after="0"/>
+              <w:rPr/>
+            </w:pPr>
+            <w:r>
+              <w:rPr>
+                <w:sz w:val="28"/>
+                <w:szCs w:val="28"/>
+                <w:lang w:val="nl-NL"/>
+              </w:rPr>
+              <w:t>2</w:t>
+            </w:r>
+            <w:r>
+              <w:rPr>
+                <w:sz w:val="28"/>
+                <w:szCs w:val="28"/>
+                <w:lang w:val="nl-NL"/>
+              </w:rPr>
+              <w:t>.</w:t>
+            </w:r>
+            <w:r>
+              <w:rPr>
+                <w:sz w:val="28"/>
+                <w:szCs w:val="28"/>
+                <w:lang w:val="nl-NL"/>
+              </w:rPr>
+              <w:t xml:space="preserve"> De actor voert de gevraagde parameters in.</w:t>
+            </w:r>
+          </w:p>
+          <w:p>
+            <w:pPr>
+              <w:pStyle w:val="Normal"/>
+              <w:spacing w:lineRule="auto" w:line="240" w:before="0" w:after="0"/>
+              <w:rPr/>
+            </w:pPr>
+            <w:r>
+              <w:rPr>
+                <w:sz w:val="28"/>
+                <w:szCs w:val="28"/>
+                <w:lang w:val="nl-NL"/>
+              </w:rPr>
+              <w:t>3</w:t>
+            </w:r>
+            <w:r>
+              <w:rPr>
+                <w:sz w:val="28"/>
+                <w:szCs w:val="28"/>
+                <w:lang w:val="nl-NL"/>
+              </w:rPr>
+              <w:t>.</w:t>
+            </w:r>
+            <w:r>
+              <w:rPr>
+                <w:sz w:val="28"/>
+                <w:szCs w:val="28"/>
+                <w:lang w:val="nl-NL"/>
+              </w:rPr>
+              <w:t xml:space="preserve"> Het systeem </w:t>
+            </w:r>
+            <w:r>
+              <w:rPr>
+                <w:sz w:val="28"/>
+                <w:szCs w:val="28"/>
+                <w:lang w:val="nl-NL"/>
+              </w:rPr>
+              <w:t>verwerkt de gegevens</w:t>
             </w:r>
           </w:p>
         </w:tc>
       </w:tr>
       <w:tr>
+        <w:trPr/>
         <w:tc>
           <w:tcPr>
-            <w:tcW w:w="0" w:type="auto"/>
+            <w:tcW w:w="2546" w:type="dxa"/>
+            <w:tcBorders/>
+            <w:shd w:fill="auto" w:val="clear"/>
           </w:tcPr>
           <w:p>
             <w:pPr>
-              <w:rPr>
-                <w:sz w:val="28"/>
-                <w:szCs w:val="28"/>
-                <w:lang w:val="nl-NL"/>
-              </w:rPr>
-            </w:pPr>
-            <w:r>
-              <w:rPr>
-                <w:sz w:val="28"/>
-                <w:szCs w:val="28"/>
-                <w:lang w:val="nl-NL"/>
-              </w:rPr>
-              <w:t>Post-conditie (</w:t>
-            </w:r>
-            <w:proofErr w:type="spellStart"/>
-            <w:r>
-              <w:rPr>
-                <w:sz w:val="28"/>
-                <w:szCs w:val="28"/>
-                <w:lang w:val="nl-NL"/>
-              </w:rPr>
-              <w:t>Main</w:t>
-            </w:r>
-            <w:proofErr w:type="spellEnd"/>
-            <w:r>
-              <w:rPr>
-                <w:sz w:val="28"/>
-                <w:szCs w:val="28"/>
-                <w:lang w:val="nl-NL"/>
-              </w:rPr>
-              <w:t xml:space="preserve"> scenario)</w:t>
+              <w:pStyle w:val="Normal"/>
+              <w:spacing w:lineRule="auto" w:line="240" w:before="0" w:after="0"/>
+              <w:rPr>
+                <w:sz w:val="28"/>
+                <w:szCs w:val="28"/>
+                <w:lang w:val="nl-NL"/>
+              </w:rPr>
+            </w:pPr>
+            <w:r>
+              <w:rPr>
+                <w:sz w:val="28"/>
+                <w:szCs w:val="28"/>
+                <w:lang w:val="nl-NL"/>
+              </w:rPr>
+              <w:t>Post-conditie (Main scenario)</w:t>
             </w:r>
           </w:p>
         </w:tc>
         <w:tc>
           <w:tcPr>
-            <w:tcW w:w="0" w:type="auto"/>
+            <w:tcW w:w="6469" w:type="dxa"/>
+            <w:tcBorders/>
+            <w:shd w:fill="auto" w:val="clear"/>
           </w:tcPr>
           <w:p>
             <w:pPr>
+              <w:pStyle w:val="Normal"/>
+              <w:spacing w:lineRule="auto" w:line="240" w:before="0" w:after="0"/>
               <w:rPr>
                 <w:sz w:val="28"/>
                 <w:szCs w:val="28"/>
@@ -450,12 +476,17 @@
         </w:tc>
       </w:tr>
       <w:tr>
+        <w:trPr/>
         <w:tc>
           <w:tcPr>
-            <w:tcW w:w="0" w:type="auto"/>
+            <w:tcW w:w="2546" w:type="dxa"/>
+            <w:tcBorders/>
+            <w:shd w:fill="auto" w:val="clear"/>
           </w:tcPr>
           <w:p>
             <w:pPr>
+              <w:pStyle w:val="Normal"/>
+              <w:spacing w:lineRule="auto" w:line="240" w:before="0" w:after="0"/>
               <w:rPr>
                 <w:sz w:val="28"/>
                 <w:szCs w:val="28"/>
@@ -474,25 +505,40 @@
         </w:tc>
         <w:tc>
           <w:tcPr>
-            <w:tcW w:w="0" w:type="auto"/>
+            <w:tcW w:w="6469" w:type="dxa"/>
+            <w:tcBorders/>
+            <w:shd w:fill="auto" w:val="clear"/>
           </w:tcPr>
           <w:tbl>
             <w:tblPr>
               <w:tblStyle w:val="TableGrid"/>
-              <w:tblW w:w="0" w:type="auto"/>
-              <w:tblLook w:val="04A0" w:firstRow="1" w:lastRow="0" w:firstColumn="1" w:lastColumn="0" w:noHBand="0" w:noVBand="1"/>
+              <w:tblW w:w="6244" w:type="dxa"/>
+              <w:jc w:val="left"/>
+              <w:tblInd w:w="0" w:type="dxa"/>
+              <w:tblCellMar>
+                <w:top w:w="0" w:type="dxa"/>
+                <w:left w:w="103" w:type="dxa"/>
+                <w:bottom w:w="0" w:type="dxa"/>
+                <w:right w:w="108" w:type="dxa"/>
+              </w:tblCellMar>
+              <w:tblLook w:noVBand="1" w:val="04a0" w:noHBand="0" w:lastColumn="0" w:firstColumn="1" w:lastRow="0" w:firstRow="1"/>
             </w:tblPr>
             <w:tblGrid>
               <w:gridCol w:w="1442"/>
-              <w:gridCol w:w="4802"/>
+              <w:gridCol w:w="4801"/>
             </w:tblGrid>
             <w:tr>
+              <w:trPr/>
               <w:tc>
                 <w:tcPr>
-                  <w:tcW w:w="0" w:type="auto"/>
+                  <w:tcW w:w="1442" w:type="dxa"/>
+                  <w:tcBorders/>
+                  <w:shd w:fill="auto" w:val="clear"/>
                 </w:tcPr>
                 <w:p>
                   <w:pPr>
+                    <w:pStyle w:val="Normal"/>
+                    <w:spacing w:lineRule="auto" w:line="240" w:before="0" w:after="0"/>
                     <w:rPr>
                       <w:sz w:val="28"/>
                       <w:szCs w:val="28"/>
@@ -511,15 +557,15 @@
               </w:tc>
               <w:tc>
                 <w:tcPr>
-                  <w:tcW w:w="0" w:type="auto"/>
+                  <w:tcW w:w="4801" w:type="dxa"/>
+                  <w:tcBorders/>
+                  <w:shd w:fill="auto" w:val="clear"/>
                 </w:tcPr>
                 <w:p>
                   <w:pPr>
-                    <w:rPr>
-                      <w:sz w:val="28"/>
-                      <w:szCs w:val="28"/>
-                      <w:lang w:val="nl-NL"/>
-                    </w:rPr>
+                    <w:pStyle w:val="Normal"/>
+                    <w:spacing w:lineRule="auto" w:line="240" w:before="0" w:after="0"/>
+                    <w:rPr/>
                   </w:pPr>
                   <w:r>
                     <w:rPr>
@@ -527,27 +573,41 @@
                       <w:szCs w:val="28"/>
                       <w:lang w:val="nl-NL"/>
                     </w:rPr>
-                    <w:t xml:space="preserve">1.2 Het systeem vraagt om de datum, inkoopprijs en het toegekend fietsnummer. </w:t>
+                    <w:t>Actor voert de verkeerde datum, inkooprijs of fietsnummer in het systeem.</w:t>
                   </w:r>
                 </w:p>
                 <w:p>
                   <w:pPr>
+                    <w:pStyle w:val="Normal"/>
+                    <w:spacing w:lineRule="auto" w:line="240" w:before="0" w:after="0"/>
                     <w:rPr>
                       <w:sz w:val="28"/>
                       <w:szCs w:val="28"/>
                       <w:lang w:val="nl-NL"/>
                     </w:rPr>
                   </w:pPr>
+                  <w:r>
+                    <w:rPr>
+                      <w:sz w:val="28"/>
+                      <w:szCs w:val="28"/>
+                      <w:lang w:val="nl-NL"/>
+                    </w:rPr>
+                  </w:r>
                 </w:p>
               </w:tc>
             </w:tr>
             <w:tr>
+              <w:trPr/>
               <w:tc>
                 <w:tcPr>
-                  <w:tcW w:w="0" w:type="auto"/>
+                  <w:tcW w:w="1442" w:type="dxa"/>
+                  <w:tcBorders/>
+                  <w:shd w:fill="auto" w:val="clear"/>
                 </w:tcPr>
                 <w:p>
                   <w:pPr>
+                    <w:pStyle w:val="Normal"/>
+                    <w:spacing w:lineRule="auto" w:line="240" w:before="0" w:after="0"/>
                     <w:rPr>
                       <w:sz w:val="28"/>
                       <w:szCs w:val="28"/>
@@ -566,15 +626,15 @@
               </w:tc>
               <w:tc>
                 <w:tcPr>
-                  <w:tcW w:w="0" w:type="auto"/>
+                  <w:tcW w:w="4801" w:type="dxa"/>
+                  <w:tcBorders/>
+                  <w:shd w:fill="auto" w:val="clear"/>
                 </w:tcPr>
                 <w:p>
                   <w:pPr>
-                    <w:rPr>
-                      <w:sz w:val="28"/>
-                      <w:szCs w:val="28"/>
-                      <w:lang w:val="nl-NL"/>
-                    </w:rPr>
+                    <w:pStyle w:val="Normal"/>
+                    <w:spacing w:lineRule="auto" w:line="240" w:before="0" w:after="0"/>
+                    <w:rPr/>
                   </w:pPr>
                   <w:r>
                     <w:rPr>
@@ -582,7 +642,7 @@
                       <w:szCs w:val="28"/>
                       <w:lang w:val="nl-NL"/>
                     </w:rPr>
-                    <w:t>1.1</w:t>
+                    <w:t xml:space="preserve">a. </w:t>
                   </w:r>
                   <w:r>
                     <w:rPr>
@@ -590,24 +650,14 @@
                       <w:szCs w:val="28"/>
                       <w:lang w:val="nl-NL"/>
                     </w:rPr>
-                    <w:t>.1</w:t>
-                  </w:r>
-                  <w:r>
-                    <w:rPr>
-                      <w:sz w:val="28"/>
-                      <w:szCs w:val="28"/>
-                      <w:lang w:val="nl-NL"/>
-                    </w:rPr>
-                    <w:t xml:space="preserve"> Actor voert de verkeerde datum, inkooprijs of fietsnummer in het systeem. </w:t>
+                    <w:t>Systeem toont een foutmelding en verwijderd de ingevoerde gegevens.</w:t>
                   </w:r>
                 </w:p>
                 <w:p>
                   <w:pPr>
-                    <w:rPr>
-                      <w:sz w:val="28"/>
-                      <w:szCs w:val="28"/>
-                      <w:lang w:val="nl-NL"/>
-                    </w:rPr>
+                    <w:pStyle w:val="Normal"/>
+                    <w:spacing w:lineRule="auto" w:line="240" w:before="0" w:after="0"/>
+                    <w:rPr/>
                   </w:pPr>
                   <w:r>
                     <w:rPr>
@@ -615,7 +665,7 @@
                       <w:szCs w:val="28"/>
                       <w:lang w:val="nl-NL"/>
                     </w:rPr>
-                    <w:t>1.2</w:t>
+                    <w:t>b.</w:t>
                   </w:r>
                   <w:r>
                     <w:rPr>
@@ -623,7 +673,7 @@
                       <w:szCs w:val="28"/>
                       <w:lang w:val="nl-NL"/>
                     </w:rPr>
-                    <w:t>.1</w:t>
+                    <w:t xml:space="preserve"> </w:t>
                   </w:r>
                   <w:r>
                     <w:rPr>
@@ -631,16 +681,14 @@
                       <w:szCs w:val="28"/>
                       <w:lang w:val="nl-NL"/>
                     </w:rPr>
-                    <w:t xml:space="preserve"> Systeem toont een foutmelding en verwijderd de ingevoerde gegevens.</w:t>
+                    <w:t>De actor voert opnieuw de datum, inkooprijs en fietsnummer in.</w:t>
                   </w:r>
                 </w:p>
                 <w:p>
                   <w:pPr>
-                    <w:rPr>
-                      <w:sz w:val="28"/>
-                      <w:szCs w:val="28"/>
-                      <w:lang w:val="nl-NL"/>
-                    </w:rPr>
+                    <w:pStyle w:val="Normal"/>
+                    <w:spacing w:lineRule="auto" w:line="240" w:before="0" w:after="0"/>
+                    <w:rPr/>
                   </w:pPr>
                   <w:r>
                     <w:rPr>
@@ -648,24 +696,7 @@
                       <w:szCs w:val="28"/>
                       <w:lang w:val="nl-NL"/>
                     </w:rPr>
-                    <w:t>1.3.1 De actor voert opnieuw de datum, inkooprijs en fietsnummer in.</w:t>
-                  </w:r>
-                </w:p>
-                <w:p>
-                  <w:pPr>
-                    <w:rPr>
-                      <w:sz w:val="28"/>
-                      <w:szCs w:val="28"/>
-                      <w:lang w:val="nl-NL"/>
-                    </w:rPr>
-                  </w:pPr>
-                  <w:r>
-                    <w:rPr>
-                      <w:sz w:val="28"/>
-                      <w:szCs w:val="28"/>
-                      <w:lang w:val="nl-NL"/>
-                    </w:rPr>
-                    <w:t>1.4.1 He</w:t>
+                    <w:t>c.</w:t>
                   </w:r>
                   <w:r>
                     <w:rPr>
@@ -673,18 +704,39 @@
                       <w:szCs w:val="28"/>
                       <w:lang w:val="nl-NL"/>
                     </w:rPr>
-                    <w:t>t systeem slaat de gegevens op.</w:t>
+                    <w:t xml:space="preserve"> </w:t>
+                  </w:r>
+                  <w:r>
+                    <w:rPr>
+                      <w:sz w:val="28"/>
+                      <w:szCs w:val="28"/>
+                      <w:lang w:val="nl-NL"/>
+                    </w:rPr>
+                    <w:t xml:space="preserve">Het systeem </w:t>
+                  </w:r>
+                  <w:r>
+                    <w:rPr>
+                      <w:sz w:val="28"/>
+                      <w:szCs w:val="28"/>
+                      <w:lang w:val="nl-NL"/>
+                    </w:rPr>
+                    <w:t>verwerkt de gegevens.</w:t>
                   </w:r>
                 </w:p>
               </w:tc>
             </w:tr>
             <w:tr>
+              <w:trPr/>
               <w:tc>
                 <w:tcPr>
-                  <w:tcW w:w="0" w:type="auto"/>
+                  <w:tcW w:w="1442" w:type="dxa"/>
+                  <w:tcBorders/>
+                  <w:shd w:fill="auto" w:val="clear"/>
                 </w:tcPr>
                 <w:p>
                   <w:pPr>
+                    <w:pStyle w:val="Normal"/>
+                    <w:spacing w:lineRule="auto" w:line="240" w:before="0" w:after="0"/>
                     <w:rPr>
                       <w:sz w:val="28"/>
                       <w:szCs w:val="28"/>
@@ -703,10 +755,14 @@
               </w:tc>
               <w:tc>
                 <w:tcPr>
-                  <w:tcW w:w="0" w:type="auto"/>
+                  <w:tcW w:w="4801" w:type="dxa"/>
+                  <w:tcBorders/>
+                  <w:shd w:fill="auto" w:val="clear"/>
                 </w:tcPr>
                 <w:p>
                   <w:pPr>
+                    <w:pStyle w:val="Normal"/>
+                    <w:spacing w:lineRule="auto" w:line="240" w:before="0" w:after="0"/>
                     <w:rPr>
                       <w:sz w:val="28"/>
                       <w:szCs w:val="28"/>
@@ -727,22 +783,43 @@
           </w:tbl>
           <w:p>
             <w:pPr>
-              <w:rPr>
-                <w:sz w:val="28"/>
-                <w:szCs w:val="28"/>
-                <w:lang w:val="nl-NL"/>
-              </w:rPr>
-            </w:pPr>
+              <w:pStyle w:val="Normal"/>
+              <w:spacing w:before="0" w:after="0"/>
+              <w:rPr>
+                <w:sz w:val="28"/>
+                <w:szCs w:val="28"/>
+                <w:lang w:val="nl-NL"/>
+              </w:rPr>
+            </w:pPr>
+            <w:r>
+              <w:rPr>
+                <w:sz w:val="28"/>
+                <w:szCs w:val="28"/>
+                <w:lang w:val="nl-NL"/>
+              </w:rPr>
+            </w:r>
           </w:p>
         </w:tc>
       </w:tr>
       <w:tr>
+        <w:trPr/>
         <w:tc>
           <w:tcPr>
-            <w:tcW w:w="0" w:type="auto"/>
+            <w:tcW w:w="2546" w:type="dxa"/>
+            <w:tcBorders>
+              <w:top w:val="single" w:sz="4" w:space="0" w:color="000000"/>
+              <w:left w:val="single" w:sz="4" w:space="0" w:color="000000"/>
+              <w:bottom w:val="single" w:sz="4" w:space="0" w:color="000000"/>
+              <w:right w:val="single" w:sz="4" w:space="0" w:color="000000"/>
+              <w:insideH w:val="single" w:sz="4" w:space="0" w:color="000000"/>
+              <w:insideV w:val="single" w:sz="4" w:space="0" w:color="000000"/>
+            </w:tcBorders>
+            <w:shd w:fill="auto" w:val="clear"/>
           </w:tcPr>
           <w:p>
             <w:pPr>
+              <w:pStyle w:val="Normal"/>
+              <w:spacing w:lineRule="auto" w:line="240" w:before="0" w:after="0"/>
               <w:rPr>
                 <w:sz w:val="28"/>
                 <w:szCs w:val="28"/>
@@ -761,10 +838,21 @@
         </w:tc>
         <w:tc>
           <w:tcPr>
-            <w:tcW w:w="0" w:type="auto"/>
+            <w:tcW w:w="6469" w:type="dxa"/>
+            <w:tcBorders>
+              <w:top w:val="single" w:sz="4" w:space="0" w:color="000000"/>
+              <w:left w:val="single" w:sz="4" w:space="0" w:color="000000"/>
+              <w:bottom w:val="single" w:sz="4" w:space="0" w:color="000000"/>
+              <w:right w:val="single" w:sz="4" w:space="0" w:color="000000"/>
+              <w:insideH w:val="single" w:sz="4" w:space="0" w:color="000000"/>
+              <w:insideV w:val="single" w:sz="4" w:space="0" w:color="000000"/>
+            </w:tcBorders>
+            <w:shd w:fill="auto" w:val="clear"/>
           </w:tcPr>
           <w:p>
             <w:pPr>
+              <w:pStyle w:val="Normal"/>
+              <w:spacing w:lineRule="auto" w:line="240" w:before="0" w:after="0"/>
               <w:rPr>
                 <w:sz w:val="28"/>
                 <w:szCs w:val="28"/>
@@ -787,51 +875,53 @@
     </w:tbl>
     <w:p>
       <w:pPr>
-        <w:rPr>
-          <w:sz w:val="28"/>
-          <w:szCs w:val="28"/>
-          <w:lang w:val="nl-NL"/>
-        </w:rPr>
+        <w:pStyle w:val="Normal"/>
+        <w:spacing w:before="0" w:after="160"/>
+        <w:rPr/>
       </w:pPr>
+      <w:r>
+        <w:rPr/>
+      </w:r>
     </w:p>
     <w:sectPr>
+      <w:type w:val="nextPage"/>
       <w:pgSz w:w="11906" w:h="16838"/>
-      <w:pgMar w:top="1440" w:right="1440" w:bottom="1440" w:left="1440" w:header="708" w:footer="708" w:gutter="0"/>
-      <w:cols w:space="708"/>
-      <w:docGrid w:linePitch="360"/>
+      <w:pgMar w:left="1440" w:right="1440" w:header="0" w:top="1440" w:footer="0" w:bottom="1440" w:gutter="0"/>
+      <w:pgNumType w:fmt="decimal"/>
+      <w:formProt w:val="false"/>
+      <w:textDirection w:val="lrTb"/>
+      <w:docGrid w:type="default" w:linePitch="360" w:charSpace="4096"/>
     </w:sectPr>
   </w:body>
 </w:document>
 </file>
 
 <file path=word/styles.xml><?xml version="1.0" encoding="utf-8"?>
-<w:styles xmlns:mc="http://schemas.openxmlformats.org/markup-compatibility/2006" xmlns:r="http://schemas.openxmlformats.org/officeDocument/2006/relationships" xmlns:w="http://schemas.openxmlformats.org/wordprocessingml/2006/main" xmlns:w14="http://schemas.microsoft.com/office/word/2010/wordml" xmlns:w15="http://schemas.microsoft.com/office/word/2012/wordml" xmlns:w16cid="http://schemas.microsoft.com/office/word/2016/wordml/cid" xmlns:w16se="http://schemas.microsoft.com/office/word/2015/wordml/symex" mc:Ignorable="w14 w15 w16se w16cid">
+<w:styles xmlns:w="http://schemas.openxmlformats.org/wordprocessingml/2006/main" xmlns:w14="http://schemas.microsoft.com/office/word/2010/wordml" xmlns:mc="http://schemas.openxmlformats.org/markup-compatibility/2006" mc:Ignorable="w14">
   <w:docDefaults>
     <w:rPrDefault>
       <w:rPr>
-        <w:rFonts w:asciiTheme="minorHAnsi" w:eastAsiaTheme="minorHAnsi" w:hAnsiTheme="minorHAnsi" w:cstheme="minorBidi"/>
+        <w:rFonts w:ascii="Calibri" w:hAnsi="Calibri" w:eastAsia="Calibri" w:cs="" w:asciiTheme="minorHAnsi" w:cstheme="minorBidi" w:eastAsiaTheme="minorHAnsi" w:hAnsiTheme="minorHAnsi"/>
         <w:sz w:val="22"/>
         <w:szCs w:val="22"/>
         <w:lang w:val="en-GB" w:eastAsia="en-US" w:bidi="ar-SA"/>
       </w:rPr>
     </w:rPrDefault>
     <w:pPrDefault>
-      <w:pPr>
-        <w:spacing w:after="160" w:line="259" w:lineRule="auto"/>
-      </w:pPr>
+      <w:pPr/>
     </w:pPrDefault>
   </w:docDefaults>
   <w:latentStyles w:defLockedState="0" w:defUIPriority="99" w:defSemiHidden="0" w:defUnhideWhenUsed="0" w:defQFormat="0" w:count="375">
     <w:lsdException w:name="Normal" w:uiPriority="0" w:qFormat="1"/>
     <w:lsdException w:name="heading 1" w:uiPriority="9" w:qFormat="1"/>
-    <w:lsdException w:name="heading 2" w:semiHidden="1" w:uiPriority="9" w:unhideWhenUsed="1" w:qFormat="1"/>
-    <w:lsdException w:name="heading 3" w:semiHidden="1" w:uiPriority="9" w:unhideWhenUsed="1" w:qFormat="1"/>
-    <w:lsdException w:name="heading 4" w:semiHidden="1" w:uiPriority="9" w:unhideWhenUsed="1" w:qFormat="1"/>
-    <w:lsdException w:name="heading 5" w:semiHidden="1" w:uiPriority="9" w:unhideWhenUsed="1" w:qFormat="1"/>
-    <w:lsdException w:name="heading 6" w:semiHidden="1" w:uiPriority="9" w:unhideWhenUsed="1" w:qFormat="1"/>
-    <w:lsdException w:name="heading 7" w:semiHidden="1" w:uiPriority="9" w:unhideWhenUsed="1" w:qFormat="1"/>
-    <w:lsdException w:name="heading 8" w:semiHidden="1" w:uiPriority="9" w:unhideWhenUsed="1" w:qFormat="1"/>
-    <w:lsdException w:name="heading 9" w:semiHidden="1" w:uiPriority="9" w:unhideWhenUsed="1" w:qFormat="1"/>
+    <w:lsdException w:name="heading 2" w:uiPriority="9" w:semiHidden="1" w:unhideWhenUsed="1" w:qFormat="1"/>
+    <w:lsdException w:name="heading 3" w:uiPriority="9" w:semiHidden="1" w:unhideWhenUsed="1" w:qFormat="1"/>
+    <w:lsdException w:name="heading 4" w:uiPriority="9" w:semiHidden="1" w:unhideWhenUsed="1" w:qFormat="1"/>
+    <w:lsdException w:name="heading 5" w:uiPriority="9" w:semiHidden="1" w:unhideWhenUsed="1" w:qFormat="1"/>
+    <w:lsdException w:name="heading 6" w:uiPriority="9" w:semiHidden="1" w:unhideWhenUsed="1" w:qFormat="1"/>
+    <w:lsdException w:name="heading 7" w:uiPriority="9" w:semiHidden="1" w:unhideWhenUsed="1" w:qFormat="1"/>
+    <w:lsdException w:name="heading 8" w:uiPriority="9" w:semiHidden="1" w:unhideWhenUsed="1" w:qFormat="1"/>
+    <w:lsdException w:name="heading 9" w:uiPriority="9" w:semiHidden="1" w:unhideWhenUsed="1" w:qFormat="1"/>
     <w:lsdException w:name="index 1" w:semiHidden="1" w:unhideWhenUsed="1"/>
     <w:lsdException w:name="index 2" w:semiHidden="1" w:unhideWhenUsed="1"/>
     <w:lsdException w:name="index 3" w:semiHidden="1" w:unhideWhenUsed="1"/>
@@ -841,22 +931,22 @@
     <w:lsdException w:name="index 7" w:semiHidden="1" w:unhideWhenUsed="1"/>
     <w:lsdException w:name="index 8" w:semiHidden="1" w:unhideWhenUsed="1"/>
     <w:lsdException w:name="index 9" w:semiHidden="1" w:unhideWhenUsed="1"/>
-    <w:lsdException w:name="toc 1" w:semiHidden="1" w:uiPriority="39" w:unhideWhenUsed="1"/>
-    <w:lsdException w:name="toc 2" w:semiHidden="1" w:uiPriority="39" w:unhideWhenUsed="1"/>
-    <w:lsdException w:name="toc 3" w:semiHidden="1" w:uiPriority="39" w:unhideWhenUsed="1"/>
-    <w:lsdException w:name="toc 4" w:semiHidden="1" w:uiPriority="39" w:unhideWhenUsed="1"/>
-    <w:lsdException w:name="toc 5" w:semiHidden="1" w:uiPriority="39" w:unhideWhenUsed="1"/>
-    <w:lsdException w:name="toc 6" w:semiHidden="1" w:uiPriority="39" w:unhideWhenUsed="1"/>
-    <w:lsdException w:name="toc 7" w:semiHidden="1" w:uiPriority="39" w:unhideWhenUsed="1"/>
-    <w:lsdException w:name="toc 8" w:semiHidden="1" w:uiPriority="39" w:unhideWhenUsed="1"/>
-    <w:lsdException w:name="toc 9" w:semiHidden="1" w:uiPriority="39" w:unhideWhenUsed="1"/>
+    <w:lsdException w:name="toc 1" w:uiPriority="39" w:semiHidden="1" w:unhideWhenUsed="1"/>
+    <w:lsdException w:name="toc 2" w:uiPriority="39" w:semiHidden="1" w:unhideWhenUsed="1"/>
+    <w:lsdException w:name="toc 3" w:uiPriority="39" w:semiHidden="1" w:unhideWhenUsed="1"/>
+    <w:lsdException w:name="toc 4" w:uiPriority="39" w:semiHidden="1" w:unhideWhenUsed="1"/>
+    <w:lsdException w:name="toc 5" w:uiPriority="39" w:semiHidden="1" w:unhideWhenUsed="1"/>
+    <w:lsdException w:name="toc 6" w:uiPriority="39" w:semiHidden="1" w:unhideWhenUsed="1"/>
+    <w:lsdException w:name="toc 7" w:uiPriority="39" w:semiHidden="1" w:unhideWhenUsed="1"/>
+    <w:lsdException w:name="toc 8" w:uiPriority="39" w:semiHidden="1" w:unhideWhenUsed="1"/>
+    <w:lsdException w:name="toc 9" w:uiPriority="39" w:semiHidden="1" w:unhideWhenUsed="1"/>
     <w:lsdException w:name="Normal Indent" w:semiHidden="1" w:unhideWhenUsed="1"/>
     <w:lsdException w:name="footnote text" w:semiHidden="1" w:unhideWhenUsed="1"/>
     <w:lsdException w:name="annotation text" w:semiHidden="1" w:unhideWhenUsed="1"/>
     <w:lsdException w:name="header" w:semiHidden="1" w:unhideWhenUsed="1"/>
     <w:lsdException w:name="footer" w:semiHidden="1" w:unhideWhenUsed="1"/>
     <w:lsdException w:name="index heading" w:semiHidden="1" w:unhideWhenUsed="1"/>
-    <w:lsdException w:name="caption" w:semiHidden="1" w:uiPriority="35" w:unhideWhenUsed="1" w:qFormat="1"/>
+    <w:lsdException w:name="caption" w:uiPriority="35" w:semiHidden="1" w:unhideWhenUsed="1" w:qFormat="1"/>
     <w:lsdException w:name="table of figures" w:semiHidden="1" w:unhideWhenUsed="1"/>
     <w:lsdException w:name="envelope address" w:semiHidden="1" w:unhideWhenUsed="1"/>
     <w:lsdException w:name="envelope return" w:semiHidden="1" w:unhideWhenUsed="1"/>
@@ -887,7 +977,7 @@
     <w:lsdException w:name="Title" w:uiPriority="10" w:qFormat="1"/>
     <w:lsdException w:name="Closing" w:semiHidden="1" w:unhideWhenUsed="1"/>
     <w:lsdException w:name="Signature" w:semiHidden="1" w:unhideWhenUsed="1"/>
-    <w:lsdException w:name="Default Paragraph Font" w:semiHidden="1" w:uiPriority="1" w:unhideWhenUsed="1"/>
+    <w:lsdException w:name="Default Paragraph Font" w:uiPriority="1" w:semiHidden="1" w:unhideWhenUsed="1"/>
     <w:lsdException w:name="Body Text" w:semiHidden="1" w:unhideWhenUsed="1"/>
     <w:lsdException w:name="Body Text Indent" w:semiHidden="1" w:unhideWhenUsed="1"/>
     <w:lsdException w:name="List Continue" w:semiHidden="1" w:unhideWhenUsed="1"/>
@@ -1087,8 +1177,8 @@
     <w:lsdException w:name="Subtle Reference" w:uiPriority="31" w:qFormat="1"/>
     <w:lsdException w:name="Intense Reference" w:uiPriority="32" w:qFormat="1"/>
     <w:lsdException w:name="Book Title" w:uiPriority="33" w:qFormat="1"/>
-    <w:lsdException w:name="Bibliography" w:semiHidden="1" w:uiPriority="37" w:unhideWhenUsed="1"/>
-    <w:lsdException w:name="TOC Heading" w:semiHidden="1" w:uiPriority="39" w:unhideWhenUsed="1" w:qFormat="1"/>
+    <w:lsdException w:name="Bibliography" w:uiPriority="37" w:semiHidden="1" w:unhideWhenUsed="1"/>
+    <w:lsdException w:name="TOC Heading" w:uiPriority="39" w:semiHidden="1" w:unhideWhenUsed="1" w:qFormat="1"/>
     <w:lsdException w:name="Plain Table 1" w:uiPriority="41"/>
     <w:lsdException w:name="Plain Table 2" w:uiPriority="42"/>
     <w:lsdException w:name="Plain Table 3" w:uiPriority="43"/>
@@ -1198,15 +1288,96 @@
     <w:lsdException w:name="Hashtag" w:semiHidden="1" w:unhideWhenUsed="1"/>
     <w:lsdException w:name="Unresolved Mention" w:semiHidden="1" w:unhideWhenUsed="1"/>
   </w:latentStyles>
-  <w:style w:type="paragraph" w:default="1" w:styleId="Normal">
+  <w:style w:type="paragraph" w:styleId="Normal" w:default="1">
     <w:name w:val="Normal"/>
     <w:qFormat/>
+    <w:pPr>
+      <w:widowControl/>
+      <w:bidi w:val="0"/>
+      <w:spacing w:lineRule="auto" w:line="259" w:before="0" w:after="160"/>
+      <w:jc w:val="left"/>
+    </w:pPr>
+    <w:rPr>
+      <w:rFonts w:ascii="Calibri" w:hAnsi="Calibri" w:eastAsia="Calibri" w:cs="" w:asciiTheme="minorHAnsi" w:cstheme="minorBidi" w:eastAsiaTheme="minorHAnsi" w:hAnsiTheme="minorHAnsi"/>
+      <w:color w:val="auto"/>
+      <w:kern w:val="0"/>
+      <w:sz w:val="22"/>
+      <w:szCs w:val="22"/>
+      <w:lang w:val="en-GB" w:eastAsia="en-US" w:bidi="ar-SA"/>
+    </w:rPr>
   </w:style>
-  <w:style w:type="character" w:default="1" w:styleId="DefaultParagraphFont">
+  <w:style w:type="character" w:styleId="DefaultParagraphFont" w:default="1">
     <w:name w:val="Default Paragraph Font"/>
     <w:uiPriority w:val="1"/>
     <w:semiHidden/>
     <w:unhideWhenUsed/>
+    <w:qFormat/>
+    <w:rPr/>
+  </w:style>
+  <w:style w:type="paragraph" w:styleId="Heading">
+    <w:name w:val="Heading"/>
+    <w:basedOn w:val="Normal"/>
+    <w:next w:val="TextBody"/>
+    <w:qFormat/>
+    <w:pPr>
+      <w:keepNext w:val="true"/>
+      <w:spacing w:before="240" w:after="120"/>
+    </w:pPr>
+    <w:rPr>
+      <w:rFonts w:ascii="Liberation Sans" w:hAnsi="Liberation Sans" w:eastAsia="Noto Sans CJK SC Regular" w:cs="Lohit Devanagari"/>
+      <w:sz w:val="28"/>
+      <w:szCs w:val="28"/>
+    </w:rPr>
+  </w:style>
+  <w:style w:type="paragraph" w:styleId="TextBody">
+    <w:name w:val="Body Text"/>
+    <w:basedOn w:val="Normal"/>
+    <w:pPr>
+      <w:spacing w:lineRule="auto" w:line="276" w:before="0" w:after="140"/>
+    </w:pPr>
+    <w:rPr/>
+  </w:style>
+  <w:style w:type="paragraph" w:styleId="List">
+    <w:name w:val="List"/>
+    <w:basedOn w:val="TextBody"/>
+    <w:pPr/>
+    <w:rPr>
+      <w:rFonts w:cs="Lohit Devanagari"/>
+    </w:rPr>
+  </w:style>
+  <w:style w:type="paragraph" w:styleId="Caption">
+    <w:name w:val="Caption"/>
+    <w:basedOn w:val="Normal"/>
+    <w:qFormat/>
+    <w:pPr>
+      <w:suppressLineNumbers/>
+      <w:spacing w:before="120" w:after="120"/>
+    </w:pPr>
+    <w:rPr>
+      <w:rFonts w:cs="Lohit Devanagari"/>
+      <w:i/>
+      <w:iCs/>
+      <w:sz w:val="24"/>
+      <w:szCs w:val="24"/>
+    </w:rPr>
+  </w:style>
+  <w:style w:type="paragraph" w:styleId="Index">
+    <w:name w:val="Index"/>
+    <w:basedOn w:val="Normal"/>
+    <w:qFormat/>
+    <w:pPr>
+      <w:suppressLineNumbers/>
+    </w:pPr>
+    <w:rPr>
+      <w:rFonts w:cs="Lohit Devanagari"/>
+    </w:rPr>
+  </w:style>
+  <w:style w:type="numbering" w:styleId="NoList" w:default="1">
+    <w:name w:val="No List"/>
+    <w:uiPriority w:val="99"/>
+    <w:semiHidden/>
+    <w:unhideWhenUsed/>
+    <w:qFormat/>
   </w:style>
   <w:style w:type="table" w:default="1" w:styleId="TableNormal">
     <w:name w:val="Normal Table"/>
@@ -1223,28 +1394,22 @@
       </w:tblCellMar>
     </w:tblPr>
   </w:style>
-  <w:style w:type="numbering" w:default="1" w:styleId="NoList">
-    <w:name w:val="No List"/>
-    <w:uiPriority w:val="99"/>
-    <w:semiHidden/>
-    <w:unhideWhenUsed/>
-  </w:style>
   <w:style w:type="table" w:styleId="TableGrid">
     <w:name w:val="Table Grid"/>
     <w:basedOn w:val="TableNormal"/>
     <w:uiPriority w:val="39"/>
-    <w:rsid w:val="00616BE8"/>
+    <w:rsid w:val="00616be8"/>
     <w:pPr>
       <w:spacing w:after="0" w:line="240" w:lineRule="auto"/>
     </w:pPr>
     <w:tblPr>
       <w:tblBorders>
-        <w:top w:val="single" w:sz="4" w:space="0" w:color="auto"/>
-        <w:left w:val="single" w:sz="4" w:space="0" w:color="auto"/>
-        <w:bottom w:val="single" w:sz="4" w:space="0" w:color="auto"/>
-        <w:right w:val="single" w:sz="4" w:space="0" w:color="auto"/>
-        <w:insideH w:val="single" w:sz="4" w:space="0" w:color="auto"/>
-        <w:insideV w:val="single" w:sz="4" w:space="0" w:color="auto"/>
+        <w:top w:val="single" w:color="auto" w:sz="4" w:space="0"/>
+        <w:left w:val="single" w:color="auto" w:sz="4" w:space="0"/>
+        <w:bottom w:val="single" w:color="auto" w:sz="4" w:space="0"/>
+        <w:right w:val="single" w:color="auto" w:sz="4" w:space="0"/>
+        <w:insideH w:val="single" w:color="auto" w:sz="4" w:space="0"/>
+        <w:insideV w:val="single" w:color="auto" w:sz="4" w:space="0"/>
       </w:tblBorders>
     </w:tblPr>
   </w:style>

</xml_diff>